<commit_message>
Adding changes from Tom Hoyt
Adding changes from Tom Hoyt
</commit_message>
<xml_diff>
--- a/Industrial_Serial_Card_on_LuvitRED_v001draft.docx
+++ b/Industrial_Serial_Card_on_LuvitRED_v001draft.docx
@@ -282,7 +282,7 @@
                         <w:alias w:val="Publish Date"/>
                         <w:id w:val="106002874"/>
                         <w:dataBinding w:prefixMappings="xmlns:ns0='http://schemas.microsoft.com/office/2006/coverPageProps' " w:xpath="/ns0:CoverPageProperties[1]/ns0:PublishDate[1]" w:storeItemID="{55AF091B-3C7A-41E3-B477-F2FDAA23CFDA}"/>
-                        <w:date w:fullDate="2015-07-27T00:00:00Z">
+                        <w:date w:fullDate="2015-07-29T00:00:00Z">
                           <w:dateFormat w:val="dd-MMM-yy"/>
                           <w:lid w:val="en-US"/>
                           <w:storeMappedDataAs w:val="dateTime"/>
@@ -306,7 +306,7 @@
                               <w:sz w:val="36"/>
                               <w:szCs w:val="36"/>
                             </w:rPr>
-                            <w:t>27-Jul-15</w:t>
+                            <w:t>29-Jul-15</w:t>
                           </w:r>
                         </w:p>
                       </w:sdtContent>
@@ -406,7 +406,7 @@
             <w:fldChar w:fldCharType="begin"/>
           </w:r>
           <w:r>
-            <w:instrText xml:space="preserve"> PAGEREF _Toc425769108 \h </w:instrText>
+            <w:instrText xml:space="preserve"> PAGEREF _Toc425946072 \h </w:instrText>
           </w:r>
           <w:r>
             <w:fldChar w:fldCharType="separate"/>
@@ -454,7 +454,7 @@
             <w:fldChar w:fldCharType="begin"/>
           </w:r>
           <w:r>
-            <w:instrText xml:space="preserve"> PAGEREF _Toc425769109 \h </w:instrText>
+            <w:instrText xml:space="preserve"> PAGEREF _Toc425946073 \h </w:instrText>
           </w:r>
           <w:r>
             <w:fldChar w:fldCharType="separate"/>
@@ -502,7 +502,7 @@
             <w:fldChar w:fldCharType="begin"/>
           </w:r>
           <w:r>
-            <w:instrText xml:space="preserve"> PAGEREF _Toc425769110 \h </w:instrText>
+            <w:instrText xml:space="preserve"> PAGEREF _Toc425946074 \h </w:instrText>
           </w:r>
           <w:r>
             <w:fldChar w:fldCharType="separate"/>
@@ -550,7 +550,7 @@
             <w:fldChar w:fldCharType="begin"/>
           </w:r>
           <w:r>
-            <w:instrText xml:space="preserve"> PAGEREF _Toc425769111 \h </w:instrText>
+            <w:instrText xml:space="preserve"> PAGEREF _Toc425946075 \h </w:instrText>
           </w:r>
           <w:r>
             <w:fldChar w:fldCharType="separate"/>
@@ -598,7 +598,7 @@
             <w:fldChar w:fldCharType="begin"/>
           </w:r>
           <w:r>
-            <w:instrText xml:space="preserve"> PAGEREF _Toc425769112 \h </w:instrText>
+            <w:instrText xml:space="preserve"> PAGEREF _Toc425946076 \h </w:instrText>
           </w:r>
           <w:r>
             <w:fldChar w:fldCharType="separate"/>
@@ -646,7 +646,7 @@
             <w:fldChar w:fldCharType="begin"/>
           </w:r>
           <w:r>
-            <w:instrText xml:space="preserve"> PAGEREF _Toc425769113 \h </w:instrText>
+            <w:instrText xml:space="preserve"> PAGEREF _Toc425946077 \h </w:instrText>
           </w:r>
           <w:r>
             <w:fldChar w:fldCharType="separate"/>
@@ -694,7 +694,7 @@
             <w:fldChar w:fldCharType="begin"/>
           </w:r>
           <w:r>
-            <w:instrText xml:space="preserve"> PAGEREF _Toc425769114 \h </w:instrText>
+            <w:instrText xml:space="preserve"> PAGEREF _Toc425946078 \h </w:instrText>
           </w:r>
           <w:r>
             <w:fldChar w:fldCharType="separate"/>
@@ -753,7 +753,7 @@
       <w:pPr>
         <w:pStyle w:val="Heading1"/>
       </w:pPr>
-      <w:bookmarkStart w:id="1" w:name="_Toc425769108"/>
+      <w:bookmarkStart w:id="1" w:name="_Toc425946072"/>
       <w:r>
         <w:lastRenderedPageBreak/>
         <w:t>Introduction</w:t>
@@ -941,7 +941,10 @@
         <w:t>RS485</w:t>
       </w:r>
       <w:r>
-        <w:t xml:space="preserve"> interface also has to switchable items that need to be set correctly on the plate:</w:t>
+        <w:t xml:space="preserve"> interface also has two</w:t>
+      </w:r>
+      <w:r>
+        <w:t xml:space="preserve"> switchable items that need to be set correctly on the plate:</w:t>
       </w:r>
     </w:p>
     <w:p>
@@ -953,7 +956,13 @@
         </w:numPr>
       </w:pPr>
       <w:r>
-        <w:t>The first item is the amount of wires to use 4W or 2W.</w:t>
+        <w:t>The first item is the amount of wires to use</w:t>
+      </w:r>
+      <w:r>
+        <w:t>:</w:t>
+      </w:r>
+      <w:r>
+        <w:t xml:space="preserve"> 4W or 2W.</w:t>
       </w:r>
     </w:p>
     <w:p>
@@ -965,14 +974,20 @@
         </w:numPr>
       </w:pPr>
       <w:r>
-        <w:t>The second item is the termination OFF or ON.</w:t>
+        <w:t>The second item is the termination</w:t>
+      </w:r>
+      <w:r>
+        <w:t>:</w:t>
+      </w:r>
+      <w:r>
+        <w:t xml:space="preserve"> OFF or ON.</w:t>
       </w:r>
     </w:p>
     <w:p>
       <w:pPr>
         <w:pStyle w:val="Heading1"/>
       </w:pPr>
-      <w:bookmarkStart w:id="3" w:name="_Toc425769109"/>
+      <w:bookmarkStart w:id="3" w:name="_Toc425946073"/>
       <w:r>
         <w:lastRenderedPageBreak/>
         <w:t xml:space="preserve">Basic interface - </w:t>
@@ -1002,10 +1017,7 @@
         <w:t>"</w:t>
       </w:r>
       <w:r>
-        <w:t xml:space="preserve"> tab and under</w:t>
-      </w:r>
-      <w:r>
-        <w:t xml:space="preserve"> </w:t>
+        <w:t xml:space="preserve"> tab, under it one will find a sub-tab called </w:t>
       </w:r>
       <w:r>
         <w:t>"</w:t>
@@ -1017,7 +1029,10 @@
         <w:t>"</w:t>
       </w:r>
       <w:r>
-        <w:t xml:space="preserve"> or "LuvitRED" (depending on the version of LuvitRED installed on the device</w:t>
+        <w:t xml:space="preserve"> or "LuvitRED" (</w:t>
+      </w:r>
+      <w:r>
+        <w:t>The name depends on the LuvitRED version being used</w:t>
       </w:r>
       <w:r>
         <w:t>)</w:t>
@@ -1326,7 +1341,10 @@
         <w:fldChar w:fldCharType="end"/>
       </w:r>
       <w:r>
-        <w:t xml:space="preserve">) or a remote TCP server running </w:t>
+        <w:t xml:space="preserve">) or a remote TCP server, </w:t>
+      </w:r>
+      <w:r>
+        <w:t xml:space="preserve">running </w:t>
       </w:r>
       <w:r>
         <w:t>at</w:t>
@@ -1834,7 +1852,10 @@
     </w:p>
     <w:p>
       <w:r>
-        <w:t xml:space="preserve">On </w:t>
+        <w:t>In</w:t>
+      </w:r>
+      <w:r>
+        <w:t xml:space="preserve"> </w:t>
       </w:r>
       <w:r>
         <w:fldChar w:fldCharType="begin"/>
@@ -1866,7 +1887,7 @@
         <w:pStyle w:val="Heading1"/>
       </w:pPr>
       <w:bookmarkStart w:id="6" w:name="_Ref424543360"/>
-      <w:bookmarkStart w:id="7" w:name="_Toc425769110"/>
+      <w:bookmarkStart w:id="7" w:name="_Toc425946074"/>
       <w:r>
         <w:lastRenderedPageBreak/>
         <w:t xml:space="preserve">Modifying the </w:t>
@@ -1970,7 +1991,7 @@
         <w:pStyle w:val="Heading2"/>
       </w:pPr>
       <w:bookmarkStart w:id="8" w:name="_Ref425766799"/>
-      <w:bookmarkStart w:id="9" w:name="_Toc425769111"/>
+      <w:bookmarkStart w:id="9" w:name="_Toc425946075"/>
       <w:r>
         <w:t>S</w:t>
       </w:r>
@@ -2262,7 +2283,7 @@
         <w:pStyle w:val="Heading2"/>
       </w:pPr>
       <w:bookmarkStart w:id="10" w:name="_Ref425762821"/>
-      <w:bookmarkStart w:id="11" w:name="_Toc425769112"/>
+      <w:bookmarkStart w:id="11" w:name="_Toc425946076"/>
       <w:r>
         <w:t>V</w:t>
       </w:r>
@@ -2458,7 +2479,7 @@
       <w:pPr>
         <w:pStyle w:val="Heading2"/>
       </w:pPr>
-      <w:bookmarkStart w:id="12" w:name="_Toc425769113"/>
+      <w:bookmarkStart w:id="12" w:name="_Toc425946077"/>
       <w:r>
         <w:t>I</w:t>
       </w:r>
@@ -2569,7 +2590,7 @@
       <w:pPr>
         <w:pStyle w:val="Heading1"/>
       </w:pPr>
-      <w:bookmarkStart w:id="13" w:name="_Toc425769114"/>
+      <w:bookmarkStart w:id="13" w:name="_Toc425946078"/>
       <w:r>
         <w:lastRenderedPageBreak/>
         <w:t>Advanced Editor - B</w:t>
@@ -2668,7 +2689,10 @@
     </w:p>
     <w:p>
       <w:r>
-        <w:t xml:space="preserve">By deleting the green </w:t>
+        <w:t>Click on</w:t>
+      </w:r>
+      <w:r>
+        <w:t xml:space="preserve"> the green </w:t>
       </w:r>
       <w:r>
         <w:rPr>
@@ -2685,7 +2709,10 @@
         <w:t xml:space="preserve"> </w:t>
       </w:r>
       <w:r>
-        <w:t>node, the link between the basic and advance configurations will be broken, so let's click on it and then delete the node by using the delete key on the keyboard and then click on Deploy:</w:t>
+        <w:t>node</w:t>
+      </w:r>
+      <w:r>
+        <w:t xml:space="preserve"> and delete the node by using the delete key on the keyboard and then click on Deploy:</w:t>
       </w:r>
     </w:p>
     <w:p>
@@ -2765,7 +2792,19 @@
     </w:p>
     <w:p>
       <w:r>
-        <w:t>Select all nodes using the mouse pointer and then copy de node using CTRL+C and paste them again into the Editor section of LuvitRED:</w:t>
+        <w:t xml:space="preserve">Select all nodes using the mouse pointer and then copy </w:t>
+      </w:r>
+      <w:r>
+        <w:t>the</w:t>
+      </w:r>
+      <w:r>
+        <w:t xml:space="preserve"> node using CTRL+C and paste them again </w:t>
+      </w:r>
+      <w:r>
+        <w:t xml:space="preserve">using CTRL+V </w:t>
+      </w:r>
+      <w:r>
+        <w:t>into the Editor section of LuvitRED:</w:t>
       </w:r>
     </w:p>
     <w:p>
@@ -2843,10 +2882,92 @@
         <w:t>: Copy and Paste the flow.</w:t>
       </w:r>
     </w:p>
+    <w:p/>
     <w:p>
       <w:r>
         <w:lastRenderedPageBreak/>
-        <w:t>Let's modify the name of the new nodes in order to avoid problems when editing them:</w:t>
+        <w:t>Let's modify the name of the new nodes in order to avoid problems when editing them</w:t>
+      </w:r>
+      <w:r>
+        <w:t>. To do that simply double click on the node to rename and change the configuration item called "Name"</w:t>
+      </w:r>
+      <w:r>
+        <w:t>:</w:t>
+      </w:r>
+    </w:p>
+    <w:p>
+      <w:pPr>
+        <w:keepNext/>
+        <w:jc w:val="center"/>
+      </w:pPr>
+      <w:r>
+        <w:rPr>
+          <w:noProof/>
+        </w:rPr>
+        <w:drawing>
+          <wp:inline distT="0" distB="0" distL="0" distR="0">
+            <wp:extent cx="3113764" cy="1504869"/>
+            <wp:effectExtent l="19050" t="0" r="0" b="0"/>
+            <wp:docPr id="1" name="Picture 1"/>
+            <wp:cNvGraphicFramePr>
+              <a:graphicFrameLocks xmlns:a="http://schemas.openxmlformats.org/drawingml/2006/main" noChangeAspect="1"/>
+            </wp:cNvGraphicFramePr>
+            <a:graphic xmlns:a="http://schemas.openxmlformats.org/drawingml/2006/main">
+              <a:graphicData uri="http://schemas.openxmlformats.org/drawingml/2006/picture">
+                <pic:pic xmlns:pic="http://schemas.openxmlformats.org/drawingml/2006/picture">
+                  <pic:nvPicPr>
+                    <pic:cNvPr id="0" name="Picture 1"/>
+                    <pic:cNvPicPr>
+                      <a:picLocks noChangeAspect="1" noChangeArrowheads="1"/>
+                    </pic:cNvPicPr>
+                  </pic:nvPicPr>
+                  <pic:blipFill>
+                    <a:blip r:embed="rId27"/>
+                    <a:srcRect/>
+                    <a:stretch>
+                      <a:fillRect/>
+                    </a:stretch>
+                  </pic:blipFill>
+                  <pic:spPr bwMode="auto">
+                    <a:xfrm>
+                      <a:off x="0" y="0"/>
+                      <a:ext cx="3115802" cy="1505854"/>
+                    </a:xfrm>
+                    <a:prstGeom prst="rect">
+                      <a:avLst/>
+                    </a:prstGeom>
+                    <a:noFill/>
+                    <a:ln w="9525">
+                      <a:noFill/>
+                      <a:miter lim="800000"/>
+                      <a:headEnd/>
+                      <a:tailEnd/>
+                    </a:ln>
+                  </pic:spPr>
+                </pic:pic>
+              </a:graphicData>
+            </a:graphic>
+          </wp:inline>
+        </w:drawing>
+      </w:r>
+    </w:p>
+    <w:p>
+      <w:pPr>
+        <w:pStyle w:val="Caption"/>
+      </w:pPr>
+      <w:r>
+        <w:t xml:space="preserve">Figure </w:t>
+      </w:r>
+      <w:fldSimple w:instr=" SEQ Figure \* ARABIC ">
+        <w:r>
+          <w:rPr>
+            <w:noProof/>
+          </w:rPr>
+          <w:t>18</w:t>
+        </w:r>
+      </w:fldSimple>
+      <w:r>
+        <w:t>: Renaming the tcpin node.</w:t>
       </w:r>
     </w:p>
     <w:p>
@@ -2876,7 +2997,7 @@
                     </pic:cNvPicPr>
                   </pic:nvPicPr>
                   <pic:blipFill>
-                    <a:blip r:embed="rId27"/>
+                    <a:blip r:embed="rId28"/>
                     <a:srcRect/>
                     <a:stretch>
                       <a:fillRect/>
@@ -2917,7 +3038,7 @@
           <w:rPr>
             <w:noProof/>
           </w:rPr>
-          <w:t>18</w:t>
+          <w:t>19</w:t>
         </w:r>
       </w:fldSimple>
       <w:r>
@@ -2966,7 +3087,7 @@
                     </pic:cNvPicPr>
                   </pic:nvPicPr>
                   <pic:blipFill>
-                    <a:blip r:embed="rId28"/>
+                    <a:blip r:embed="rId29"/>
                     <a:srcRect/>
                     <a:stretch>
                       <a:fillRect/>
@@ -3007,7 +3128,7 @@
           <w:rPr>
             <w:noProof/>
           </w:rPr>
-          <w:t>19</w:t>
+          <w:t>20</w:t>
         </w:r>
       </w:fldSimple>
       <w:r>
@@ -3029,6 +3150,7 @@
         <w:rPr>
           <w:noProof/>
         </w:rPr>
+        <w:lastRenderedPageBreak/>
         <w:drawing>
           <wp:inline distT="0" distB="0" distL="0" distR="0">
             <wp:extent cx="3096045" cy="2894275"/>
@@ -3047,7 +3169,7 @@
                     </pic:cNvPicPr>
                   </pic:nvPicPr>
                   <pic:blipFill>
-                    <a:blip r:embed="rId29"/>
+                    <a:blip r:embed="rId30"/>
                     <a:srcRect/>
                     <a:stretch>
                       <a:fillRect/>
@@ -3088,7 +3210,7 @@
           <w:rPr>
             <w:noProof/>
           </w:rPr>
-          <w:t>20</w:t>
+          <w:t>21</w:t>
         </w:r>
       </w:fldSimple>
       <w:r>
@@ -3097,8 +3219,31 @@
     </w:p>
     <w:p>
       <w:r>
-        <w:lastRenderedPageBreak/>
-        <w:t>Edit the RS485 according to your needs, then click on Add and then OK.</w:t>
+        <w:t xml:space="preserve">Edit the RS485 according to your needs, then click on </w:t>
+      </w:r>
+      <w:r>
+        <w:t>"</w:t>
+      </w:r>
+      <w:r>
+        <w:t>Add</w:t>
+      </w:r>
+      <w:r>
+        <w:t>"</w:t>
+      </w:r>
+      <w:r>
+        <w:t xml:space="preserve"> and then </w:t>
+      </w:r>
+      <w:r>
+        <w:t>"</w:t>
+      </w:r>
+      <w:r>
+        <w:t>OK</w:t>
+      </w:r>
+      <w:r>
+        <w:t>"</w:t>
+      </w:r>
+      <w:r>
+        <w:t>.</w:t>
       </w:r>
     </w:p>
     <w:p>
@@ -3127,7 +3272,7 @@
         </w:rPr>
         <w:drawing>
           <wp:inline distT="0" distB="0" distL="0" distR="0">
-            <wp:extent cx="3148326" cy="1526651"/>
+            <wp:extent cx="3030440" cy="1469486"/>
             <wp:effectExtent l="19050" t="0" r="0" b="0"/>
             <wp:docPr id="82" name="Picture 82"/>
             <wp:cNvGraphicFramePr>
@@ -3143,7 +3288,7 @@
                     </pic:cNvPicPr>
                   </pic:nvPicPr>
                   <pic:blipFill>
-                    <a:blip r:embed="rId30"/>
+                    <a:blip r:embed="rId31"/>
                     <a:srcRect/>
                     <a:stretch>
                       <a:fillRect/>
@@ -3152,7 +3297,7 @@
                   <pic:spPr bwMode="auto">
                     <a:xfrm>
                       <a:off x="0" y="0"/>
-                      <a:ext cx="3160119" cy="1532369"/>
+                      <a:ext cx="3048288" cy="1478140"/>
                     </a:xfrm>
                     <a:prstGeom prst="rect">
                       <a:avLst/>
@@ -3184,14 +3329,18 @@
           <w:rPr>
             <w:noProof/>
           </w:rPr>
-          <w:t>21</w:t>
+          <w:t>22</w:t>
         </w:r>
       </w:fldSimple>
       <w:r>
         <w:t>: Select the configuration for the RS485 interface.</w:t>
       </w:r>
     </w:p>
-    <w:p/>
+    <w:p>
+      <w:r>
+        <w:t>Click on "OK".</w:t>
+      </w:r>
+    </w:p>
     <w:p>
       <w:r>
         <w:t xml:space="preserve">Open </w:t>
@@ -3218,8 +3367,8 @@
         </w:rPr>
         <w:drawing>
           <wp:inline distT="0" distB="0" distL="0" distR="0">
-            <wp:extent cx="3131927" cy="1518700"/>
-            <wp:effectExtent l="19050" t="0" r="0" b="0"/>
+            <wp:extent cx="2986543" cy="1448201"/>
+            <wp:effectExtent l="19050" t="0" r="4307" b="0"/>
             <wp:docPr id="83" name="Picture 83"/>
             <wp:cNvGraphicFramePr>
               <a:graphicFrameLocks xmlns:a="http://schemas.openxmlformats.org/drawingml/2006/main" noChangeAspect="1"/>
@@ -3234,7 +3383,7 @@
                     </pic:cNvPicPr>
                   </pic:nvPicPr>
                   <pic:blipFill>
-                    <a:blip r:embed="rId31"/>
+                    <a:blip r:embed="rId32"/>
                     <a:srcRect/>
                     <a:stretch>
                       <a:fillRect/>
@@ -3243,7 +3392,7 @@
                   <pic:spPr bwMode="auto">
                     <a:xfrm>
                       <a:off x="0" y="0"/>
-                      <a:ext cx="3133783" cy="1519600"/>
+                      <a:ext cx="3001183" cy="1455300"/>
                     </a:xfrm>
                     <a:prstGeom prst="rect">
                       <a:avLst/>
@@ -3275,11 +3424,17 @@
           <w:rPr>
             <w:noProof/>
           </w:rPr>
-          <w:t>22</w:t>
+          <w:t>23</w:t>
         </w:r>
       </w:fldSimple>
       <w:r>
         <w:t>: Adding a new tcp endpoint.</w:t>
+      </w:r>
+    </w:p>
+    <w:p>
+      <w:r>
+        <w:lastRenderedPageBreak/>
+        <w:t>Click on "OK".</w:t>
       </w:r>
     </w:p>
     <w:p>
@@ -3298,7 +3453,7 @@
         </w:rPr>
         <w:drawing>
           <wp:inline distT="0" distB="0" distL="0" distR="0">
-            <wp:extent cx="3129666" cy="2245838"/>
+            <wp:extent cx="3018349" cy="2165957"/>
             <wp:effectExtent l="19050" t="0" r="0" b="0"/>
             <wp:docPr id="84" name="Picture 84"/>
             <wp:cNvGraphicFramePr>
@@ -3314,7 +3469,7 @@
                     </pic:cNvPicPr>
                   </pic:nvPicPr>
                   <pic:blipFill>
-                    <a:blip r:embed="rId32"/>
+                    <a:blip r:embed="rId33"/>
                     <a:srcRect/>
                     <a:stretch>
                       <a:fillRect/>
@@ -3323,7 +3478,7 @@
                   <pic:spPr bwMode="auto">
                     <a:xfrm>
                       <a:off x="0" y="0"/>
-                      <a:ext cx="3134005" cy="2248952"/>
+                      <a:ext cx="3027346" cy="2172414"/>
                     </a:xfrm>
                     <a:prstGeom prst="rect">
                       <a:avLst/>
@@ -3355,7 +3510,7 @@
           <w:rPr>
             <w:noProof/>
           </w:rPr>
-          <w:t>23</w:t>
+          <w:t>24</w:t>
         </w:r>
       </w:fldSimple>
       <w:r>
@@ -3364,8 +3519,31 @@
     </w:p>
     <w:p>
       <w:r>
-        <w:lastRenderedPageBreak/>
-        <w:t>Click on Add and then OK.</w:t>
+        <w:t xml:space="preserve">Click on </w:t>
+      </w:r>
+      <w:r>
+        <w:t>"</w:t>
+      </w:r>
+      <w:r>
+        <w:t>Add</w:t>
+      </w:r>
+      <w:r>
+        <w:t>"</w:t>
+      </w:r>
+      <w:r>
+        <w:t xml:space="preserve"> and then </w:t>
+      </w:r>
+      <w:r>
+        <w:t>"</w:t>
+      </w:r>
+      <w:r>
+        <w:t>OK</w:t>
+      </w:r>
+      <w:r>
+        <w:t>"</w:t>
+      </w:r>
+      <w:r>
+        <w:t>.</w:t>
       </w:r>
     </w:p>
     <w:p>
@@ -3410,7 +3588,7 @@
                     </pic:cNvPicPr>
                   </pic:nvPicPr>
                   <pic:blipFill>
-                    <a:blip r:embed="rId33"/>
+                    <a:blip r:embed="rId34"/>
                     <a:srcRect/>
                     <a:stretch>
                       <a:fillRect/>
@@ -3451,7 +3629,7 @@
           <w:rPr>
             <w:noProof/>
           </w:rPr>
-          <w:t>24</w:t>
+          <w:t>25</w:t>
         </w:r>
       </w:fldSimple>
       <w:r>
@@ -3461,11 +3639,29 @@
     <w:p/>
     <w:p>
       <w:r>
-        <w:t>Press OK and Deploy the configuration.</w:t>
-      </w:r>
-    </w:p>
-    <w:p>
-      <w:r>
+        <w:t xml:space="preserve">Press </w:t>
+      </w:r>
+      <w:r>
+        <w:t>"</w:t>
+      </w:r>
+      <w:r>
+        <w:t>OK</w:t>
+      </w:r>
+      <w:r>
+        <w:t>"</w:t>
+      </w:r>
+      <w:r>
+        <w:t xml:space="preserve"> and Deploy the configuration.</w:t>
+      </w:r>
+    </w:p>
+    <w:p/>
+    <w:p/>
+    <w:p/>
+    <w:p/>
+    <w:p/>
+    <w:p>
+      <w:r>
+        <w:lastRenderedPageBreak/>
         <w:t>When looking at the "Configuration nodes" list one should see that four configuration nodes are available and that each of those are used by two nodes:</w:t>
       </w:r>
     </w:p>
@@ -3496,7 +3692,7 @@
                     </pic:cNvPicPr>
                   </pic:nvPicPr>
                   <pic:blipFill>
-                    <a:blip r:embed="rId34"/>
+                    <a:blip r:embed="rId35"/>
                     <a:srcRect/>
                     <a:stretch>
                       <a:fillRect/>
@@ -3537,7 +3733,7 @@
           <w:rPr>
             <w:noProof/>
           </w:rPr>
-          <w:t>25</w:t>
+          <w:t>26</w:t>
         </w:r>
       </w:fldSimple>
       <w:r>
@@ -3553,8 +3749,8 @@
     <w:p>
       <w:pPr>
         <w:sectPr>
-          <w:headerReference w:type="default" r:id="rId35"/>
-          <w:headerReference w:type="first" r:id="rId36"/>
+          <w:headerReference w:type="default" r:id="rId36"/>
+          <w:headerReference w:type="first" r:id="rId37"/>
           <w:pgSz w:w="11907" w:h="16839" w:code="9"/>
           <w:pgMar w:top="1701" w:right="1440" w:bottom="1440" w:left="1440" w:header="1701" w:footer="1701" w:gutter="0"/>
           <w:cols w:space="708"/>
@@ -3574,7 +3770,7 @@
       </w:pPr>
     </w:p>
     <w:sectPr>
-      <w:headerReference w:type="first" r:id="rId37"/>
+      <w:headerReference w:type="first" r:id="rId38"/>
       <w:pgSz w:w="11907" w:h="16839" w:code="9"/>
       <w:pgMar w:top="1701" w:right="1440" w:bottom="1440" w:left="1440" w:header="1701" w:footer="1701" w:gutter="0"/>
       <w:cols w:space="708"/>
@@ -7606,7 +7802,7 @@
 
 <file path=customXml/item1.xml><?xml version="1.0" encoding="utf-8"?>
 <CoverPageProperties xmlns="http://schemas.microsoft.com/office/2006/coverPageProps">
-  <PublishDate>2015-07-27T00:00:00</PublishDate>
+  <PublishDate>2015-07-29T00:00:00</PublishDate>
   <Abstract/>
   <CompanyAddress/>
   <CompanyPhone/>

</xml_diff>